<commit_message>
UPDATE Added new Example RecyclerView Example
</commit_message>
<xml_diff>
--- a/Clase IV.docx
+++ b/Clase IV.docx
@@ -249,8 +249,14 @@
             <w:pPr>
               <w:contextualSpacing/>
               <w:jc w:val="center"/>
+              <w:rPr>
+                <w:lang w:val="en-US"/>
+              </w:rPr>
             </w:pPr>
             <w:r>
+              <w:rPr>
+                <w:lang w:val="en-US"/>
+              </w:rPr>
               <w:t>TALLER ANDROID</w:t>
             </w:r>
           </w:p>
@@ -267,21 +273,7 @@
                 <w:b/>
                 <w:lang w:val="en-US" w:eastAsia="zh-CN" w:bidi="hi-IN"/>
               </w:rPr>
-              <w:t xml:space="preserve">TEMA </w:t>
-            </w:r>
-            <w:r>
-              <w:rPr>
-                <w:b/>
-                <w:lang w:val="en-US" w:eastAsia="zh-CN" w:bidi="hi-IN"/>
-              </w:rPr>
-              <w:t>IV</w:t>
-            </w:r>
-            <w:r>
-              <w:rPr>
-                <w:b/>
-                <w:lang w:val="en-US" w:eastAsia="zh-CN" w:bidi="hi-IN"/>
-              </w:rPr>
-              <w:t xml:space="preserve"> - </w:t>
+              <w:t xml:space="preserve">TEMA IV - </w:t>
             </w:r>
             <w:r>
               <w:rPr>
@@ -576,13 +568,6 @@
           <w:rFonts w:ascii="Times New Roman" w:eastAsia="Times New Roman" w:hAnsi="Times New Roman" w:cs="Times New Roman"/>
           <w:lang w:val="es-SV" w:eastAsia="es-ES_tradnl"/>
         </w:rPr>
-        <w:fldChar w:fldCharType="separate"/>
-      </w:r>
-      <w:r>
-        <w:rPr>
-          <w:rFonts w:ascii="Times New Roman" w:eastAsia="Times New Roman" w:hAnsi="Times New Roman" w:cs="Times New Roman"/>
-          <w:lang w:val="es-SV" w:eastAsia="es-ES_tradnl"/>
-        </w:rPr>
         <w:fldChar w:fldCharType="end"/>
       </w:r>
     </w:p>
@@ -783,6 +768,9 @@
         <w:jc w:val="center"/>
       </w:pPr>
       <w:r>
+        <w:rPr>
+          <w:noProof/>
+        </w:rPr>
         <w:drawing>
           <wp:inline distT="0" distB="0" distL="0" distR="0" wp14:anchorId="74CEE396" wp14:editId="73017B22">
             <wp:extent cx="3372787" cy="1409335"/>
@@ -1127,6 +1115,7 @@
       </w:pPr>
       <w:r>
         <w:rPr>
+          <w:noProof/>
           <w:lang w:val="es-SV"/>
         </w:rPr>
         <w:drawing>
@@ -1197,7 +1186,22 @@
           <w:b/>
           <w:lang w:val="es-SV"/>
         </w:rPr>
-        <w:t xml:space="preserve">Dentro del paquete data agregaremos </w:t>
+        <w:t xml:space="preserve">Dentro del paquete </w:t>
+      </w:r>
+      <w:r>
+        <w:rPr>
+          <w:b/>
+          <w:color w:val="FF0000"/>
+          <w:lang w:val="es-SV"/>
+        </w:rPr>
+        <w:t>data</w:t>
+      </w:r>
+      <w:r>
+        <w:rPr>
+          <w:b/>
+          <w:lang w:val="es-SV"/>
+        </w:rPr>
+        <w:t xml:space="preserve"> agregaremos </w:t>
       </w:r>
       <w:r>
         <w:rPr>
@@ -1218,7 +1222,21 @@
           <w:b/>
           <w:lang w:val="es-SV"/>
         </w:rPr>
+        <w:t>.java</w:t>
+      </w:r>
+      <w:r>
+        <w:rPr>
+          <w:b/>
+          <w:lang w:val="es-SV"/>
+        </w:rPr>
         <w:t xml:space="preserve"> y una clase denominada RecyclingData</w:t>
+      </w:r>
+      <w:r>
+        <w:rPr>
+          <w:b/>
+          <w:lang w:val="es-SV"/>
+        </w:rPr>
+        <w:t>.java</w:t>
       </w:r>
       <w:r>
         <w:rPr>
@@ -1243,6 +1261,7 @@
       </w:pPr>
       <w:r>
         <w:rPr>
+          <w:noProof/>
           <w:lang w:val="es-SV"/>
         </w:rPr>
         <w:drawing>
@@ -1306,14 +1325,7 @@
           <w:b/>
           <w:lang w:val="es-SV"/>
         </w:rPr>
-        <w:t>RecyclingCenter</w:t>
-      </w:r>
-      <w:r>
-        <w:rPr>
-          <w:b/>
-          <w:lang w:val="es-SV"/>
-        </w:rPr>
-        <w:t xml:space="preserve">.java </w:t>
+        <w:t xml:space="preserve">RecyclingCenter.java </w:t>
       </w:r>
     </w:p>
     <w:p>
@@ -1825,16 +1837,6 @@
                 <w:lang w:val="en-US"/>
               </w:rPr>
               <w:t>;</w:t>
-            </w:r>
-            <w:r>
-              <w:rPr>
-                <w:rFonts w:ascii="Menlo" w:hAnsi="Menlo" w:cs="Menlo"/>
-                <w:color w:val="000000"/>
-                <w:sz w:val="18"/>
-                <w:szCs w:val="18"/>
-                <w:lang w:val="en-US"/>
-              </w:rPr>
-              <w:br/>
             </w:r>
             <w:r>
               <w:rPr>
@@ -3500,14 +3502,7 @@
           <w:b/>
           <w:lang w:val="es-SV"/>
         </w:rPr>
-        <w:t>RecyclingData</w:t>
-      </w:r>
-      <w:r>
-        <w:rPr>
-          <w:b/>
-          <w:lang w:val="es-SV"/>
-        </w:rPr>
-        <w:t>.java</w:t>
+        <w:t>RecyclingData.java</w:t>
       </w:r>
     </w:p>
     <w:p>
@@ -4649,8 +4644,16 @@
                 <w:sz w:val="18"/>
                 <w:szCs w:val="18"/>
               </w:rPr>
+              <w:br/>
+            </w:r>
+            <w:r>
+              <w:rPr>
+                <w:rFonts w:ascii="Menlo" w:hAnsi="Menlo" w:cs="Menlo"/>
+                <w:color w:val="000000"/>
+                <w:sz w:val="18"/>
+                <w:szCs w:val="18"/>
+              </w:rPr>
               <w:lastRenderedPageBreak/>
-              <w:br/>
               <w:t xml:space="preserve">    </w:t>
             </w:r>
             <w:r>
@@ -4809,6 +4812,7 @@
       </w:pPr>
       <w:r>
         <w:rPr>
+          <w:noProof/>
           <w:lang w:val="es-SV"/>
         </w:rPr>
         <w:drawing>
@@ -6003,6 +6007,45 @@
                 <w:lang w:val="en-US"/>
               </w:rPr>
               <w:br/>
+              <w:t xml:space="preserve">        </w:t>
+            </w:r>
+            <w:proofErr w:type="spellStart"/>
+            <w:r>
+              <w:rPr>
+                <w:rFonts w:ascii="Menlo" w:hAnsi="Menlo" w:cs="Menlo"/>
+                <w:b/>
+                <w:bCs/>
+                <w:color w:val="660E7A"/>
+                <w:sz w:val="18"/>
+                <w:szCs w:val="18"/>
+                <w:lang w:val="en-US"/>
+              </w:rPr>
+              <w:t>android</w:t>
+            </w:r>
+            <w:r>
+              <w:rPr>
+                <w:rFonts w:ascii="Menlo" w:hAnsi="Menlo" w:cs="Menlo"/>
+                <w:b/>
+                <w:bCs/>
+                <w:color w:val="0000FF"/>
+                <w:sz w:val="18"/>
+                <w:szCs w:val="18"/>
+                <w:lang w:val="en-US"/>
+              </w:rPr>
+              <w:t>:layout_height</w:t>
+            </w:r>
+            <w:proofErr w:type="spellEnd"/>
+            <w:r>
+              <w:rPr>
+                <w:rFonts w:ascii="Menlo" w:hAnsi="Menlo" w:cs="Menlo"/>
+                <w:b/>
+                <w:bCs/>
+                <w:color w:val="0000FF"/>
+                <w:sz w:val="18"/>
+                <w:szCs w:val="18"/>
+                <w:lang w:val="en-US"/>
+              </w:rPr>
+              <w:t>=</w:t>
             </w:r>
             <w:r>
               <w:rPr>
@@ -6014,96 +6057,57 @@
                 <w:szCs w:val="18"/>
                 <w:lang w:val="en-US"/>
               </w:rPr>
+              <w:t>"</w:t>
+            </w:r>
+            <w:proofErr w:type="spellStart"/>
+            <w:r>
+              <w:rPr>
+                <w:rFonts w:ascii="Menlo" w:hAnsi="Menlo" w:cs="Menlo"/>
+                <w:b/>
+                <w:bCs/>
+                <w:color w:val="008000"/>
+                <w:sz w:val="18"/>
+                <w:szCs w:val="18"/>
+                <w:lang w:val="en-US"/>
+              </w:rPr>
+              <w:t>wrap_content</w:t>
+            </w:r>
+            <w:proofErr w:type="spellEnd"/>
+            <w:r>
+              <w:rPr>
+                <w:rFonts w:ascii="Menlo" w:hAnsi="Menlo" w:cs="Menlo"/>
+                <w:b/>
+                <w:bCs/>
+                <w:color w:val="008000"/>
+                <w:sz w:val="18"/>
+                <w:szCs w:val="18"/>
+                <w:lang w:val="en-US"/>
+              </w:rPr>
+              <w:t>"</w:t>
+            </w:r>
+            <w:r>
+              <w:rPr>
+                <w:rFonts w:ascii="Menlo" w:hAnsi="Menlo" w:cs="Menlo"/>
+                <w:b/>
+                <w:bCs/>
+                <w:color w:val="008000"/>
+                <w:sz w:val="18"/>
+                <w:szCs w:val="18"/>
+                <w:lang w:val="en-US"/>
+              </w:rPr>
+              <w:br/>
+            </w:r>
+            <w:r>
+              <w:rPr>
+                <w:rFonts w:ascii="Menlo" w:hAnsi="Menlo" w:cs="Menlo"/>
+                <w:b/>
+                <w:bCs/>
+                <w:color w:val="008000"/>
+                <w:sz w:val="18"/>
+                <w:szCs w:val="18"/>
+                <w:lang w:val="en-US"/>
+              </w:rPr>
               <w:lastRenderedPageBreak/>
-              <w:t xml:space="preserve">        </w:t>
-            </w:r>
-            <w:proofErr w:type="spellStart"/>
-            <w:r>
-              <w:rPr>
-                <w:rFonts w:ascii="Menlo" w:hAnsi="Menlo" w:cs="Menlo"/>
-                <w:b/>
-                <w:bCs/>
-                <w:color w:val="660E7A"/>
-                <w:sz w:val="18"/>
-                <w:szCs w:val="18"/>
-                <w:lang w:val="en-US"/>
-              </w:rPr>
-              <w:t>android</w:t>
-            </w:r>
-            <w:r>
-              <w:rPr>
-                <w:rFonts w:ascii="Menlo" w:hAnsi="Menlo" w:cs="Menlo"/>
-                <w:b/>
-                <w:bCs/>
-                <w:color w:val="0000FF"/>
-                <w:sz w:val="18"/>
-                <w:szCs w:val="18"/>
-                <w:lang w:val="en-US"/>
-              </w:rPr>
-              <w:t>:layout_height</w:t>
-            </w:r>
-            <w:proofErr w:type="spellEnd"/>
-            <w:r>
-              <w:rPr>
-                <w:rFonts w:ascii="Menlo" w:hAnsi="Menlo" w:cs="Menlo"/>
-                <w:b/>
-                <w:bCs/>
-                <w:color w:val="0000FF"/>
-                <w:sz w:val="18"/>
-                <w:szCs w:val="18"/>
-                <w:lang w:val="en-US"/>
-              </w:rPr>
-              <w:t>=</w:t>
-            </w:r>
-            <w:r>
-              <w:rPr>
-                <w:rFonts w:ascii="Menlo" w:hAnsi="Menlo" w:cs="Menlo"/>
-                <w:b/>
-                <w:bCs/>
-                <w:color w:val="008000"/>
-                <w:sz w:val="18"/>
-                <w:szCs w:val="18"/>
-                <w:lang w:val="en-US"/>
-              </w:rPr>
-              <w:t>"</w:t>
-            </w:r>
-            <w:proofErr w:type="spellStart"/>
-            <w:r>
-              <w:rPr>
-                <w:rFonts w:ascii="Menlo" w:hAnsi="Menlo" w:cs="Menlo"/>
-                <w:b/>
-                <w:bCs/>
-                <w:color w:val="008000"/>
-                <w:sz w:val="18"/>
-                <w:szCs w:val="18"/>
-                <w:lang w:val="en-US"/>
-              </w:rPr>
-              <w:t>wrap_content</w:t>
-            </w:r>
-            <w:proofErr w:type="spellEnd"/>
-            <w:r>
-              <w:rPr>
-                <w:rFonts w:ascii="Menlo" w:hAnsi="Menlo" w:cs="Menlo"/>
-                <w:b/>
-                <w:bCs/>
-                <w:color w:val="008000"/>
-                <w:sz w:val="18"/>
-                <w:szCs w:val="18"/>
-                <w:lang w:val="en-US"/>
-              </w:rPr>
-              <w:t>"</w:t>
-            </w:r>
-            <w:r>
-              <w:rPr>
-                <w:rFonts w:ascii="Menlo" w:hAnsi="Menlo" w:cs="Menlo"/>
-                <w:b/>
-                <w:bCs/>
-                <w:color w:val="008000"/>
-                <w:sz w:val="18"/>
-                <w:szCs w:val="18"/>
-                <w:lang w:val="en-US"/>
-              </w:rPr>
-              <w:br/>
               <w:t xml:space="preserve">        </w:t>
             </w:r>
             <w:proofErr w:type="spellStart"/>
@@ -7667,8 +7671,17 @@
           <w:b/>
           <w:lang w:val="es-SV"/>
         </w:rPr>
-        <w:t>Ahora crearemos un paquete denominado util. Dentro de él, crearemos una clase adapter para generar el contenido de un RecyclerView</w:t>
+        <w:t xml:space="preserve">Ahora crearemos un paquete denominado util. Dentro de él, crearemos una clase adapter para </w:t>
       </w:r>
+      <w:r>
+        <w:rPr>
+          <w:b/>
+          <w:lang w:val="es-SV"/>
+        </w:rPr>
+        <w:t>“inflar” el contenido dentro del RecyclerView</w:t>
+      </w:r>
+      <w:bookmarkStart w:id="0" w:name="_GoBack"/>
+      <w:bookmarkEnd w:id="0"/>
     </w:p>
     <w:p>
       <w:pPr>
@@ -7706,6 +7719,7 @@
             </w:pPr>
             <w:r>
               <w:rPr>
+                <w:noProof/>
                 <w:lang w:val="es-SV"/>
               </w:rPr>
               <w:drawing>
@@ -8208,49 +8222,49 @@
                 <w:szCs w:val="18"/>
                 <w:lang w:val="en-US"/>
               </w:rPr>
+              <w:t xml:space="preserve">import </w:t>
+            </w:r>
+            <w:proofErr w:type="spellStart"/>
+            <w:r>
+              <w:rPr>
+                <w:rFonts w:ascii="Menlo" w:hAnsi="Menlo" w:cs="Menlo"/>
+                <w:color w:val="000000"/>
+                <w:sz w:val="18"/>
+                <w:szCs w:val="18"/>
+                <w:lang w:val="en-US"/>
+              </w:rPr>
+              <w:t>android.widget.TextView</w:t>
+            </w:r>
+            <w:proofErr w:type="spellEnd"/>
+            <w:r>
+              <w:rPr>
+                <w:rFonts w:ascii="Menlo" w:hAnsi="Menlo" w:cs="Menlo"/>
+                <w:color w:val="000000"/>
+                <w:sz w:val="18"/>
+                <w:szCs w:val="18"/>
+                <w:lang w:val="en-US"/>
+              </w:rPr>
+              <w:t>;</w:t>
+            </w:r>
+            <w:r>
+              <w:rPr>
+                <w:rFonts w:ascii="Menlo" w:hAnsi="Menlo" w:cs="Menlo"/>
+                <w:color w:val="000000"/>
+                <w:sz w:val="18"/>
+                <w:szCs w:val="18"/>
+                <w:lang w:val="en-US"/>
+              </w:rPr>
+              <w:br/>
+            </w:r>
+            <w:r>
+              <w:rPr>
+                <w:rFonts w:ascii="Menlo" w:hAnsi="Menlo" w:cs="Menlo"/>
+                <w:color w:val="000000"/>
+                <w:sz w:val="18"/>
+                <w:szCs w:val="18"/>
+                <w:lang w:val="en-US"/>
+              </w:rPr>
               <w:lastRenderedPageBreak/>
-              <w:t xml:space="preserve">import </w:t>
-            </w:r>
-            <w:proofErr w:type="spellStart"/>
-            <w:r>
-              <w:rPr>
-                <w:rFonts w:ascii="Menlo" w:hAnsi="Menlo" w:cs="Menlo"/>
-                <w:color w:val="000000"/>
-                <w:sz w:val="18"/>
-                <w:szCs w:val="18"/>
-                <w:lang w:val="en-US"/>
-              </w:rPr>
-              <w:t>android.widget.TextView</w:t>
-            </w:r>
-            <w:proofErr w:type="spellEnd"/>
-            <w:r>
-              <w:rPr>
-                <w:rFonts w:ascii="Menlo" w:hAnsi="Menlo" w:cs="Menlo"/>
-                <w:color w:val="000000"/>
-                <w:sz w:val="18"/>
-                <w:szCs w:val="18"/>
-                <w:lang w:val="en-US"/>
-              </w:rPr>
-              <w:t>;</w:t>
-            </w:r>
-            <w:r>
-              <w:rPr>
-                <w:rFonts w:ascii="Menlo" w:hAnsi="Menlo" w:cs="Menlo"/>
-                <w:color w:val="000000"/>
-                <w:sz w:val="18"/>
-                <w:szCs w:val="18"/>
-                <w:lang w:val="en-US"/>
-              </w:rPr>
-              <w:br/>
-            </w:r>
-            <w:r>
-              <w:rPr>
-                <w:rFonts w:ascii="Menlo" w:hAnsi="Menlo" w:cs="Menlo"/>
-                <w:color w:val="000000"/>
-                <w:sz w:val="18"/>
-                <w:szCs w:val="18"/>
-                <w:lang w:val="en-US"/>
-              </w:rPr>
               <w:br/>
             </w:r>
             <w:r>
@@ -10903,6 +10917,61 @@
                 <w:lang w:val="en-US"/>
               </w:rPr>
               <w:br/>
+              <w:t xml:space="preserve">        </w:t>
+            </w:r>
+            <w:proofErr w:type="spellStart"/>
+            <w:r>
+              <w:rPr>
+                <w:rFonts w:ascii="Menlo" w:hAnsi="Menlo" w:cs="Menlo"/>
+                <w:color w:val="000000"/>
+                <w:sz w:val="18"/>
+                <w:szCs w:val="18"/>
+                <w:lang w:val="en-US"/>
+              </w:rPr>
+              <w:t>TextView</w:t>
+            </w:r>
+            <w:proofErr w:type="spellEnd"/>
+            <w:r>
+              <w:rPr>
+                <w:rFonts w:ascii="Menlo" w:hAnsi="Menlo" w:cs="Menlo"/>
+                <w:color w:val="000000"/>
+                <w:sz w:val="18"/>
+                <w:szCs w:val="18"/>
+                <w:lang w:val="en-US"/>
+              </w:rPr>
+              <w:t xml:space="preserve"> </w:t>
+            </w:r>
+            <w:r>
+              <w:rPr>
+                <w:rFonts w:ascii="Menlo" w:hAnsi="Menlo" w:cs="Menlo"/>
+                <w:b/>
+                <w:bCs/>
+                <w:color w:val="660E7A"/>
+                <w:sz w:val="18"/>
+                <w:szCs w:val="18"/>
+                <w:lang w:val="en-US"/>
+              </w:rPr>
+              <w:t>name</w:t>
+            </w:r>
+            <w:r>
+              <w:rPr>
+                <w:rFonts w:ascii="Menlo" w:hAnsi="Menlo" w:cs="Menlo"/>
+                <w:color w:val="000000"/>
+                <w:sz w:val="18"/>
+                <w:szCs w:val="18"/>
+                <w:lang w:val="en-US"/>
+              </w:rPr>
+              <w:t>;</w:t>
+            </w:r>
+            <w:r>
+              <w:rPr>
+                <w:rFonts w:ascii="Menlo" w:hAnsi="Menlo" w:cs="Menlo"/>
+                <w:color w:val="000000"/>
+                <w:sz w:val="18"/>
+                <w:szCs w:val="18"/>
+                <w:lang w:val="en-US"/>
+              </w:rPr>
+              <w:br/>
             </w:r>
             <w:r>
               <w:rPr>
@@ -10913,61 +10982,6 @@
                 <w:lang w:val="en-US"/>
               </w:rPr>
               <w:lastRenderedPageBreak/>
-              <w:t xml:space="preserve">        </w:t>
-            </w:r>
-            <w:proofErr w:type="spellStart"/>
-            <w:r>
-              <w:rPr>
-                <w:rFonts w:ascii="Menlo" w:hAnsi="Menlo" w:cs="Menlo"/>
-                <w:color w:val="000000"/>
-                <w:sz w:val="18"/>
-                <w:szCs w:val="18"/>
-                <w:lang w:val="en-US"/>
-              </w:rPr>
-              <w:t>TextView</w:t>
-            </w:r>
-            <w:proofErr w:type="spellEnd"/>
-            <w:r>
-              <w:rPr>
-                <w:rFonts w:ascii="Menlo" w:hAnsi="Menlo" w:cs="Menlo"/>
-                <w:color w:val="000000"/>
-                <w:sz w:val="18"/>
-                <w:szCs w:val="18"/>
-                <w:lang w:val="en-US"/>
-              </w:rPr>
-              <w:t xml:space="preserve"> </w:t>
-            </w:r>
-            <w:r>
-              <w:rPr>
-                <w:rFonts w:ascii="Menlo" w:hAnsi="Menlo" w:cs="Menlo"/>
-                <w:b/>
-                <w:bCs/>
-                <w:color w:val="660E7A"/>
-                <w:sz w:val="18"/>
-                <w:szCs w:val="18"/>
-                <w:lang w:val="en-US"/>
-              </w:rPr>
-              <w:t>name</w:t>
-            </w:r>
-            <w:r>
-              <w:rPr>
-                <w:rFonts w:ascii="Menlo" w:hAnsi="Menlo" w:cs="Menlo"/>
-                <w:color w:val="000000"/>
-                <w:sz w:val="18"/>
-                <w:szCs w:val="18"/>
-                <w:lang w:val="en-US"/>
-              </w:rPr>
-              <w:t>;</w:t>
-            </w:r>
-            <w:r>
-              <w:rPr>
-                <w:rFonts w:ascii="Menlo" w:hAnsi="Menlo" w:cs="Menlo"/>
-                <w:color w:val="000000"/>
-                <w:sz w:val="18"/>
-                <w:szCs w:val="18"/>
-                <w:lang w:val="en-US"/>
-              </w:rPr>
-              <w:br/>
               <w:t xml:space="preserve">        </w:t>
             </w:r>
             <w:proofErr w:type="spellStart"/>
@@ -12595,6 +12609,7 @@
       </w:pPr>
       <w:r>
         <w:rPr>
+          <w:noProof/>
           <w:lang w:val="es-SV"/>
         </w:rPr>
         <w:drawing>
@@ -13798,7 +13813,6 @@
                 <w:color w:val="000000"/>
                 <w:sz w:val="18"/>
                 <w:szCs w:val="18"/>
-                <w:lang w:val="en-US"/>
               </w:rPr>
             </w:pPr>
             <w:r>
@@ -13809,49 +13823,33 @@
                 <w:color w:val="000080"/>
                 <w:sz w:val="18"/>
                 <w:szCs w:val="18"/>
-                <w:lang w:val="en-US"/>
               </w:rPr>
               <w:t xml:space="preserve">package </w:t>
             </w:r>
-            <w:proofErr w:type="spellStart"/>
-            <w:r>
-              <w:rPr>
-                <w:rFonts w:ascii="Menlo" w:hAnsi="Menlo" w:cs="Menlo"/>
-                <w:color w:val="000000"/>
-                <w:sz w:val="18"/>
-                <w:szCs w:val="18"/>
-                <w:lang w:val="en-US"/>
-              </w:rPr>
-              <w:t>sv.edu.udb.reciclaje</w:t>
-            </w:r>
-            <w:proofErr w:type="spellEnd"/>
-            <w:r>
-              <w:rPr>
-                <w:rFonts w:ascii="Menlo" w:hAnsi="Menlo" w:cs="Menlo"/>
-                <w:color w:val="000000"/>
-                <w:sz w:val="18"/>
-                <w:szCs w:val="18"/>
-                <w:lang w:val="en-US"/>
-              </w:rPr>
-              <w:t>;</w:t>
-            </w:r>
-            <w:r>
-              <w:rPr>
-                <w:rFonts w:ascii="Menlo" w:hAnsi="Menlo" w:cs="Menlo"/>
-                <w:color w:val="000000"/>
-                <w:sz w:val="18"/>
-                <w:szCs w:val="18"/>
-                <w:lang w:val="en-US"/>
-              </w:rPr>
-              <w:br/>
-            </w:r>
-            <w:r>
-              <w:rPr>
-                <w:rFonts w:ascii="Menlo" w:hAnsi="Menlo" w:cs="Menlo"/>
-                <w:color w:val="000000"/>
-                <w:sz w:val="18"/>
-                <w:szCs w:val="18"/>
-                <w:lang w:val="en-US"/>
+            <w:r>
+              <w:rPr>
+                <w:rFonts w:ascii="Menlo" w:hAnsi="Menlo" w:cs="Menlo"/>
+                <w:color w:val="000000"/>
+                <w:sz w:val="18"/>
+                <w:szCs w:val="18"/>
+              </w:rPr>
+              <w:t>sv.edu.udb.reciclaje;</w:t>
+            </w:r>
+            <w:r>
+              <w:rPr>
+                <w:rFonts w:ascii="Menlo" w:hAnsi="Menlo" w:cs="Menlo"/>
+                <w:color w:val="000000"/>
+                <w:sz w:val="18"/>
+                <w:szCs w:val="18"/>
+              </w:rPr>
+              <w:br/>
+            </w:r>
+            <w:r>
+              <w:rPr>
+                <w:rFonts w:ascii="Menlo" w:hAnsi="Menlo" w:cs="Menlo"/>
+                <w:color w:val="000000"/>
+                <w:sz w:val="18"/>
+                <w:szCs w:val="18"/>
               </w:rPr>
               <w:br/>
             </w:r>
@@ -13863,7 +13861,6 @@
                 <w:color w:val="000080"/>
                 <w:sz w:val="18"/>
                 <w:szCs w:val="18"/>
-                <w:lang w:val="en-US"/>
               </w:rPr>
               <w:t xml:space="preserve">import </w:t>
             </w:r>
@@ -13873,7 +13870,6 @@
                 <w:color w:val="000000"/>
                 <w:sz w:val="18"/>
                 <w:szCs w:val="18"/>
-                <w:lang w:val="en-US"/>
               </w:rPr>
               <w:t>android.support.v7.app.ActionBar;</w:t>
             </w:r>
@@ -13883,7 +13879,6 @@
                 <w:color w:val="000000"/>
                 <w:sz w:val="18"/>
                 <w:szCs w:val="18"/>
-                <w:lang w:val="en-US"/>
               </w:rPr>
               <w:br/>
             </w:r>
@@ -13895,7 +13890,6 @@
                 <w:color w:val="000080"/>
                 <w:sz w:val="18"/>
                 <w:szCs w:val="18"/>
-                <w:lang w:val="en-US"/>
               </w:rPr>
               <w:t xml:space="preserve">import </w:t>
             </w:r>
@@ -13905,7 +13899,6 @@
                 <w:color w:val="000000"/>
                 <w:sz w:val="18"/>
                 <w:szCs w:val="18"/>
-                <w:lang w:val="en-US"/>
               </w:rPr>
               <w:t>android.support.v7.app.AppCompatActivity;</w:t>
             </w:r>
@@ -13915,7 +13908,6 @@
                 <w:color w:val="000000"/>
                 <w:sz w:val="18"/>
                 <w:szCs w:val="18"/>
-                <w:lang w:val="en-US"/>
               </w:rPr>
               <w:br/>
             </w:r>
@@ -13927,30 +13919,209 @@
                 <w:color w:val="000080"/>
                 <w:sz w:val="18"/>
                 <w:szCs w:val="18"/>
-                <w:lang w:val="en-US"/>
               </w:rPr>
               <w:lastRenderedPageBreak/>
               <w:t xml:space="preserve">import </w:t>
             </w:r>
-            <w:proofErr w:type="spellStart"/>
-            <w:r>
-              <w:rPr>
-                <w:rFonts w:ascii="Menlo" w:hAnsi="Menlo" w:cs="Menlo"/>
-                <w:color w:val="000000"/>
-                <w:sz w:val="18"/>
-                <w:szCs w:val="18"/>
-                <w:lang w:val="en-US"/>
-              </w:rPr>
-              <w:t>android.os.Bundle</w:t>
-            </w:r>
-            <w:proofErr w:type="spellEnd"/>
-            <w:r>
-              <w:rPr>
-                <w:rFonts w:ascii="Menlo" w:hAnsi="Menlo" w:cs="Menlo"/>
-                <w:color w:val="000000"/>
-                <w:sz w:val="18"/>
-                <w:szCs w:val="18"/>
-                <w:lang w:val="en-US"/>
+            <w:r>
+              <w:rPr>
+                <w:rFonts w:ascii="Menlo" w:hAnsi="Menlo" w:cs="Menlo"/>
+                <w:color w:val="000000"/>
+                <w:sz w:val="18"/>
+                <w:szCs w:val="18"/>
+              </w:rPr>
+              <w:t>android.os.Bundle;</w:t>
+            </w:r>
+            <w:r>
+              <w:rPr>
+                <w:rFonts w:ascii="Menlo" w:hAnsi="Menlo" w:cs="Menlo"/>
+                <w:color w:val="000000"/>
+                <w:sz w:val="18"/>
+                <w:szCs w:val="18"/>
+              </w:rPr>
+              <w:br/>
+            </w:r>
+            <w:r>
+              <w:rPr>
+                <w:rFonts w:ascii="Menlo" w:hAnsi="Menlo" w:cs="Menlo"/>
+                <w:b/>
+                <w:bCs/>
+                <w:color w:val="000080"/>
+                <w:sz w:val="18"/>
+                <w:szCs w:val="18"/>
+              </w:rPr>
+              <w:t xml:space="preserve">import </w:t>
+            </w:r>
+            <w:r>
+              <w:rPr>
+                <w:rFonts w:ascii="Menlo" w:hAnsi="Menlo" w:cs="Menlo"/>
+                <w:color w:val="000000"/>
+                <w:sz w:val="18"/>
+                <w:szCs w:val="18"/>
+              </w:rPr>
+              <w:t>android.webkit.WebView;</w:t>
+            </w:r>
+            <w:r>
+              <w:rPr>
+                <w:rFonts w:ascii="Menlo" w:hAnsi="Menlo" w:cs="Menlo"/>
+                <w:color w:val="000000"/>
+                <w:sz w:val="18"/>
+                <w:szCs w:val="18"/>
+              </w:rPr>
+              <w:br/>
+            </w:r>
+            <w:r>
+              <w:rPr>
+                <w:rFonts w:ascii="Menlo" w:hAnsi="Menlo" w:cs="Menlo"/>
+                <w:color w:val="000000"/>
+                <w:sz w:val="18"/>
+                <w:szCs w:val="18"/>
+              </w:rPr>
+              <w:br/>
+            </w:r>
+            <w:r>
+              <w:rPr>
+                <w:rFonts w:ascii="Menlo" w:hAnsi="Menlo" w:cs="Menlo"/>
+                <w:b/>
+                <w:bCs/>
+                <w:color w:val="000080"/>
+                <w:sz w:val="18"/>
+                <w:szCs w:val="18"/>
+              </w:rPr>
+              <w:t xml:space="preserve">import </w:t>
+            </w:r>
+            <w:r>
+              <w:rPr>
+                <w:rFonts w:ascii="Menlo" w:hAnsi="Menlo" w:cs="Menlo"/>
+                <w:color w:val="000000"/>
+                <w:sz w:val="18"/>
+                <w:szCs w:val="18"/>
+              </w:rPr>
+              <w:t>sv.edu.udb.reciclaje.data.RecyclingCenter;</w:t>
+            </w:r>
+            <w:r>
+              <w:rPr>
+                <w:rFonts w:ascii="Menlo" w:hAnsi="Menlo" w:cs="Menlo"/>
+                <w:color w:val="000000"/>
+                <w:sz w:val="18"/>
+                <w:szCs w:val="18"/>
+              </w:rPr>
+              <w:br/>
+            </w:r>
+            <w:r>
+              <w:rPr>
+                <w:rFonts w:ascii="Menlo" w:hAnsi="Menlo" w:cs="Menlo"/>
+                <w:color w:val="000000"/>
+                <w:sz w:val="18"/>
+                <w:szCs w:val="18"/>
+              </w:rPr>
+              <w:br/>
+            </w:r>
+            <w:r>
+              <w:rPr>
+                <w:rFonts w:ascii="Menlo" w:hAnsi="Menlo" w:cs="Menlo"/>
+                <w:b/>
+                <w:bCs/>
+                <w:color w:val="000080"/>
+                <w:sz w:val="18"/>
+                <w:szCs w:val="18"/>
+              </w:rPr>
+              <w:t xml:space="preserve">public class </w:t>
+            </w:r>
+            <w:r>
+              <w:rPr>
+                <w:rFonts w:ascii="Menlo" w:hAnsi="Menlo" w:cs="Menlo"/>
+                <w:color w:val="000000"/>
+                <w:sz w:val="18"/>
+                <w:szCs w:val="18"/>
+              </w:rPr>
+              <w:t xml:space="preserve">SiteMapActivity </w:t>
+            </w:r>
+            <w:r>
+              <w:rPr>
+                <w:rFonts w:ascii="Menlo" w:hAnsi="Menlo" w:cs="Menlo"/>
+                <w:b/>
+                <w:bCs/>
+                <w:color w:val="000080"/>
+                <w:sz w:val="18"/>
+                <w:szCs w:val="18"/>
+              </w:rPr>
+              <w:t xml:space="preserve">extends </w:t>
+            </w:r>
+            <w:r>
+              <w:rPr>
+                <w:rFonts w:ascii="Menlo" w:hAnsi="Menlo" w:cs="Menlo"/>
+                <w:color w:val="000000"/>
+                <w:sz w:val="18"/>
+                <w:szCs w:val="18"/>
+              </w:rPr>
+              <w:t>AppCompatActivity {</w:t>
+            </w:r>
+            <w:r>
+              <w:rPr>
+                <w:rFonts w:ascii="Menlo" w:hAnsi="Menlo" w:cs="Menlo"/>
+                <w:color w:val="000000"/>
+                <w:sz w:val="18"/>
+                <w:szCs w:val="18"/>
+              </w:rPr>
+              <w:br/>
+            </w:r>
+            <w:r>
+              <w:rPr>
+                <w:rFonts w:ascii="Menlo" w:hAnsi="Menlo" w:cs="Menlo"/>
+                <w:color w:val="000000"/>
+                <w:sz w:val="18"/>
+                <w:szCs w:val="18"/>
+              </w:rPr>
+              <w:br/>
+            </w:r>
+            <w:r>
+              <w:rPr>
+                <w:rFonts w:ascii="Menlo" w:hAnsi="Menlo" w:cs="Menlo"/>
+                <w:color w:val="000000"/>
+                <w:sz w:val="18"/>
+                <w:szCs w:val="18"/>
+              </w:rPr>
+              <w:br/>
+              <w:t xml:space="preserve">    String </w:t>
+            </w:r>
+            <w:r>
+              <w:rPr>
+                <w:rFonts w:ascii="Menlo" w:hAnsi="Menlo" w:cs="Menlo"/>
+                <w:b/>
+                <w:bCs/>
+                <w:color w:val="660E7A"/>
+                <w:sz w:val="18"/>
+                <w:szCs w:val="18"/>
+              </w:rPr>
+              <w:t xml:space="preserve">URL_MAP </w:t>
+            </w:r>
+            <w:r>
+              <w:rPr>
+                <w:rFonts w:ascii="Menlo" w:hAnsi="Menlo" w:cs="Menlo"/>
+                <w:color w:val="000000"/>
+                <w:sz w:val="18"/>
+                <w:szCs w:val="18"/>
+              </w:rPr>
+              <w:t xml:space="preserve">= </w:t>
+            </w:r>
+            <w:r>
+              <w:rPr>
+                <w:rFonts w:ascii="Menlo" w:hAnsi="Menlo" w:cs="Menlo"/>
+                <w:b/>
+                <w:bCs/>
+                <w:color w:val="008000"/>
+                <w:sz w:val="18"/>
+                <w:szCs w:val="18"/>
+              </w:rPr>
+              <w:t>"https://www.google.com/maps/search/?api=1&amp;query="</w:t>
+            </w:r>
+            <w:r>
+              <w:rPr>
+                <w:rFonts w:ascii="Menlo" w:hAnsi="Menlo" w:cs="Menlo"/>
+                <w:color w:val="000000"/>
+                <w:sz w:val="18"/>
+                <w:szCs w:val="18"/>
               </w:rPr>
               <w:t>;</w:t>
             </w:r>
@@ -13960,9 +14131,18 @@
                 <w:color w:val="000000"/>
                 <w:sz w:val="18"/>
                 <w:szCs w:val="18"/>
-                <w:lang w:val="en-US"/>
-              </w:rPr>
-              <w:br/>
+              </w:rPr>
+              <w:br/>
+            </w:r>
+            <w:r>
+              <w:rPr>
+                <w:rFonts w:ascii="Menlo" w:hAnsi="Menlo" w:cs="Menlo"/>
+                <w:color w:val="000000"/>
+                <w:sz w:val="18"/>
+                <w:szCs w:val="18"/>
+              </w:rPr>
+              <w:br/>
+              <w:t xml:space="preserve">    </w:t>
             </w:r>
             <w:r>
               <w:rPr>
@@ -13972,29 +14152,35 @@
                 <w:color w:val="000080"/>
                 <w:sz w:val="18"/>
                 <w:szCs w:val="18"/>
-                <w:lang w:val="en-US"/>
-              </w:rPr>
-              <w:t xml:space="preserve">import </w:t>
-            </w:r>
-            <w:proofErr w:type="spellStart"/>
-            <w:r>
-              <w:rPr>
-                <w:rFonts w:ascii="Menlo" w:hAnsi="Menlo" w:cs="Menlo"/>
-                <w:color w:val="000000"/>
-                <w:sz w:val="18"/>
-                <w:szCs w:val="18"/>
-                <w:lang w:val="en-US"/>
-              </w:rPr>
-              <w:t>android.webkit.WebView</w:t>
-            </w:r>
-            <w:proofErr w:type="spellEnd"/>
-            <w:r>
-              <w:rPr>
-                <w:rFonts w:ascii="Menlo" w:hAnsi="Menlo" w:cs="Menlo"/>
-                <w:color w:val="000000"/>
-                <w:sz w:val="18"/>
-                <w:szCs w:val="18"/>
-                <w:lang w:val="en-US"/>
+              </w:rPr>
+              <w:t xml:space="preserve">private </w:t>
+            </w:r>
+            <w:r>
+              <w:rPr>
+                <w:rFonts w:ascii="Menlo" w:hAnsi="Menlo" w:cs="Menlo"/>
+                <w:color w:val="000000"/>
+                <w:sz w:val="18"/>
+                <w:szCs w:val="18"/>
+              </w:rPr>
+              <w:t xml:space="preserve">WebView </w:t>
+            </w:r>
+            <w:r>
+              <w:rPr>
+                <w:rFonts w:ascii="Menlo" w:hAnsi="Menlo" w:cs="Menlo"/>
+                <w:b/>
+                <w:bCs/>
+                <w:color w:val="660E7A"/>
+                <w:sz w:val="18"/>
+                <w:szCs w:val="18"/>
+              </w:rPr>
+              <w:t>webView</w:t>
+            </w:r>
+            <w:r>
+              <w:rPr>
+                <w:rFonts w:ascii="Menlo" w:hAnsi="Menlo" w:cs="Menlo"/>
+                <w:color w:val="000000"/>
+                <w:sz w:val="18"/>
+                <w:szCs w:val="18"/>
               </w:rPr>
               <w:t>;</w:t>
             </w:r>
@@ -14004,19 +14190,46 @@
                 <w:color w:val="000000"/>
                 <w:sz w:val="18"/>
                 <w:szCs w:val="18"/>
-                <w:lang w:val="en-US"/>
-              </w:rPr>
-              <w:br/>
-            </w:r>
-            <w:r>
-              <w:rPr>
-                <w:rFonts w:ascii="Menlo" w:hAnsi="Menlo" w:cs="Menlo"/>
-                <w:color w:val="000000"/>
-                <w:sz w:val="18"/>
-                <w:szCs w:val="18"/>
-                <w:lang w:val="en-US"/>
-              </w:rPr>
-              <w:br/>
+              </w:rPr>
+              <w:br/>
+            </w:r>
+            <w:r>
+              <w:rPr>
+                <w:rFonts w:ascii="Menlo" w:hAnsi="Menlo" w:cs="Menlo"/>
+                <w:color w:val="000000"/>
+                <w:sz w:val="18"/>
+                <w:szCs w:val="18"/>
+              </w:rPr>
+              <w:br/>
+            </w:r>
+            <w:r>
+              <w:rPr>
+                <w:rFonts w:ascii="Menlo" w:hAnsi="Menlo" w:cs="Menlo"/>
+                <w:color w:val="000000"/>
+                <w:sz w:val="18"/>
+                <w:szCs w:val="18"/>
+              </w:rPr>
+              <w:br/>
+              <w:t xml:space="preserve">    </w:t>
+            </w:r>
+            <w:r>
+              <w:rPr>
+                <w:rFonts w:ascii="Menlo" w:hAnsi="Menlo" w:cs="Menlo"/>
+                <w:color w:val="808000"/>
+                <w:sz w:val="18"/>
+                <w:szCs w:val="18"/>
+              </w:rPr>
+              <w:t>@Override</w:t>
+            </w:r>
+            <w:r>
+              <w:rPr>
+                <w:rFonts w:ascii="Menlo" w:hAnsi="Menlo" w:cs="Menlo"/>
+                <w:color w:val="808000"/>
+                <w:sz w:val="18"/>
+                <w:szCs w:val="18"/>
+              </w:rPr>
+              <w:br/>
+              <w:t xml:space="preserve">    </w:t>
             </w:r>
             <w:r>
               <w:rPr>
@@ -14026,51 +14239,27 @@
                 <w:color w:val="000080"/>
                 <w:sz w:val="18"/>
                 <w:szCs w:val="18"/>
-                <w:lang w:val="en-US"/>
-              </w:rPr>
-              <w:t xml:space="preserve">import </w:t>
-            </w:r>
-            <w:proofErr w:type="spellStart"/>
-            <w:r>
-              <w:rPr>
-                <w:rFonts w:ascii="Menlo" w:hAnsi="Menlo" w:cs="Menlo"/>
-                <w:color w:val="000000"/>
-                <w:sz w:val="18"/>
-                <w:szCs w:val="18"/>
-                <w:lang w:val="en-US"/>
-              </w:rPr>
-              <w:t>sv.edu.udb.reciclaje.data.RecyclingCenter</w:t>
-            </w:r>
-            <w:proofErr w:type="spellEnd"/>
-            <w:r>
-              <w:rPr>
-                <w:rFonts w:ascii="Menlo" w:hAnsi="Menlo" w:cs="Menlo"/>
-                <w:color w:val="000000"/>
-                <w:sz w:val="18"/>
-                <w:szCs w:val="18"/>
-                <w:lang w:val="en-US"/>
-              </w:rPr>
-              <w:t>;</w:t>
-            </w:r>
-            <w:r>
-              <w:rPr>
-                <w:rFonts w:ascii="Menlo" w:hAnsi="Menlo" w:cs="Menlo"/>
-                <w:color w:val="000000"/>
-                <w:sz w:val="18"/>
-                <w:szCs w:val="18"/>
-                <w:lang w:val="en-US"/>
-              </w:rPr>
-              <w:br/>
-            </w:r>
-            <w:r>
-              <w:rPr>
-                <w:rFonts w:ascii="Menlo" w:hAnsi="Menlo" w:cs="Menlo"/>
-                <w:color w:val="000000"/>
-                <w:sz w:val="18"/>
-                <w:szCs w:val="18"/>
-                <w:lang w:val="en-US"/>
-              </w:rPr>
-              <w:br/>
+              </w:rPr>
+              <w:t xml:space="preserve">protected void </w:t>
+            </w:r>
+            <w:r>
+              <w:rPr>
+                <w:rFonts w:ascii="Menlo" w:hAnsi="Menlo" w:cs="Menlo"/>
+                <w:color w:val="000000"/>
+                <w:sz w:val="18"/>
+                <w:szCs w:val="18"/>
+              </w:rPr>
+              <w:t>onCreate(Bundle savedInstanceState) {</w:t>
+            </w:r>
+            <w:r>
+              <w:rPr>
+                <w:rFonts w:ascii="Menlo" w:hAnsi="Menlo" w:cs="Menlo"/>
+                <w:color w:val="000000"/>
+                <w:sz w:val="18"/>
+                <w:szCs w:val="18"/>
+              </w:rPr>
+              <w:br/>
+              <w:t xml:space="preserve">        </w:t>
             </w:r>
             <w:r>
               <w:rPr>
@@ -14080,337 +14269,6 @@
                 <w:color w:val="000080"/>
                 <w:sz w:val="18"/>
                 <w:szCs w:val="18"/>
-                <w:lang w:val="en-US"/>
-              </w:rPr>
-              <w:t xml:space="preserve">public class </w:t>
-            </w:r>
-            <w:proofErr w:type="spellStart"/>
-            <w:r>
-              <w:rPr>
-                <w:rFonts w:ascii="Menlo" w:hAnsi="Menlo" w:cs="Menlo"/>
-                <w:color w:val="000000"/>
-                <w:sz w:val="18"/>
-                <w:szCs w:val="18"/>
-                <w:lang w:val="en-US"/>
-              </w:rPr>
-              <w:t>SiteMapActivity</w:t>
-            </w:r>
-            <w:proofErr w:type="spellEnd"/>
-            <w:r>
-              <w:rPr>
-                <w:rFonts w:ascii="Menlo" w:hAnsi="Menlo" w:cs="Menlo"/>
-                <w:color w:val="000000"/>
-                <w:sz w:val="18"/>
-                <w:szCs w:val="18"/>
-                <w:lang w:val="en-US"/>
-              </w:rPr>
-              <w:t xml:space="preserve"> </w:t>
-            </w:r>
-            <w:r>
-              <w:rPr>
-                <w:rFonts w:ascii="Menlo" w:hAnsi="Menlo" w:cs="Menlo"/>
-                <w:b/>
-                <w:bCs/>
-                <w:color w:val="000080"/>
-                <w:sz w:val="18"/>
-                <w:szCs w:val="18"/>
-                <w:lang w:val="en-US"/>
-              </w:rPr>
-              <w:t xml:space="preserve">extends </w:t>
-            </w:r>
-            <w:proofErr w:type="spellStart"/>
-            <w:r>
-              <w:rPr>
-                <w:rFonts w:ascii="Menlo" w:hAnsi="Menlo" w:cs="Menlo"/>
-                <w:color w:val="000000"/>
-                <w:sz w:val="18"/>
-                <w:szCs w:val="18"/>
-                <w:lang w:val="en-US"/>
-              </w:rPr>
-              <w:t>AppCompatActivity</w:t>
-            </w:r>
-            <w:proofErr w:type="spellEnd"/>
-            <w:r>
-              <w:rPr>
-                <w:rFonts w:ascii="Menlo" w:hAnsi="Menlo" w:cs="Menlo"/>
-                <w:color w:val="000000"/>
-                <w:sz w:val="18"/>
-                <w:szCs w:val="18"/>
-                <w:lang w:val="en-US"/>
-              </w:rPr>
-              <w:t xml:space="preserve"> {</w:t>
-            </w:r>
-            <w:r>
-              <w:rPr>
-                <w:rFonts w:ascii="Menlo" w:hAnsi="Menlo" w:cs="Menlo"/>
-                <w:color w:val="000000"/>
-                <w:sz w:val="18"/>
-                <w:szCs w:val="18"/>
-                <w:lang w:val="en-US"/>
-              </w:rPr>
-              <w:br/>
-            </w:r>
-            <w:r>
-              <w:rPr>
-                <w:rFonts w:ascii="Menlo" w:hAnsi="Menlo" w:cs="Menlo"/>
-                <w:color w:val="000000"/>
-                <w:sz w:val="18"/>
-                <w:szCs w:val="18"/>
-                <w:lang w:val="en-US"/>
-              </w:rPr>
-              <w:br/>
-            </w:r>
-            <w:r>
-              <w:rPr>
-                <w:rFonts w:ascii="Menlo" w:hAnsi="Menlo" w:cs="Menlo"/>
-                <w:color w:val="000000"/>
-                <w:sz w:val="18"/>
-                <w:szCs w:val="18"/>
-                <w:lang w:val="en-US"/>
-              </w:rPr>
-              <w:br/>
-              <w:t xml:space="preserve">    String </w:t>
-            </w:r>
-            <w:r>
-              <w:rPr>
-                <w:rFonts w:ascii="Menlo" w:hAnsi="Menlo" w:cs="Menlo"/>
-                <w:b/>
-                <w:bCs/>
-                <w:color w:val="660E7A"/>
-                <w:sz w:val="18"/>
-                <w:szCs w:val="18"/>
-                <w:lang w:val="en-US"/>
-              </w:rPr>
-              <w:t xml:space="preserve">URL_MAP </w:t>
-            </w:r>
-            <w:r>
-              <w:rPr>
-                <w:rFonts w:ascii="Menlo" w:hAnsi="Menlo" w:cs="Menlo"/>
-                <w:color w:val="000000"/>
-                <w:sz w:val="18"/>
-                <w:szCs w:val="18"/>
-                <w:lang w:val="en-US"/>
-              </w:rPr>
-              <w:t xml:space="preserve">= </w:t>
-            </w:r>
-            <w:r>
-              <w:rPr>
-                <w:rFonts w:ascii="Menlo" w:hAnsi="Menlo" w:cs="Menlo"/>
-                <w:b/>
-                <w:bCs/>
-                <w:color w:val="008000"/>
-                <w:sz w:val="18"/>
-                <w:szCs w:val="18"/>
-                <w:lang w:val="en-US"/>
-              </w:rPr>
-              <w:t>"https://www.google.com/maps/search/?api=1&amp;query="</w:t>
-            </w:r>
-            <w:r>
-              <w:rPr>
-                <w:rFonts w:ascii="Menlo" w:hAnsi="Menlo" w:cs="Menlo"/>
-                <w:color w:val="000000"/>
-                <w:sz w:val="18"/>
-                <w:szCs w:val="18"/>
-                <w:lang w:val="en-US"/>
-              </w:rPr>
-              <w:t>;</w:t>
-            </w:r>
-            <w:r>
-              <w:rPr>
-                <w:rFonts w:ascii="Menlo" w:hAnsi="Menlo" w:cs="Menlo"/>
-                <w:color w:val="000000"/>
-                <w:sz w:val="18"/>
-                <w:szCs w:val="18"/>
-                <w:lang w:val="en-US"/>
-              </w:rPr>
-              <w:br/>
-            </w:r>
-            <w:r>
-              <w:rPr>
-                <w:rFonts w:ascii="Menlo" w:hAnsi="Menlo" w:cs="Menlo"/>
-                <w:color w:val="000000"/>
-                <w:sz w:val="18"/>
-                <w:szCs w:val="18"/>
-                <w:lang w:val="en-US"/>
-              </w:rPr>
-              <w:br/>
-              <w:t xml:space="preserve">    </w:t>
-            </w:r>
-            <w:r>
-              <w:rPr>
-                <w:rFonts w:ascii="Menlo" w:hAnsi="Menlo" w:cs="Menlo"/>
-                <w:b/>
-                <w:bCs/>
-                <w:color w:val="000080"/>
-                <w:sz w:val="18"/>
-                <w:szCs w:val="18"/>
-                <w:lang w:val="en-US"/>
-              </w:rPr>
-              <w:t xml:space="preserve">private </w:t>
-            </w:r>
-            <w:r>
-              <w:rPr>
-                <w:rFonts w:ascii="Menlo" w:hAnsi="Menlo" w:cs="Menlo"/>
-                <w:color w:val="000000"/>
-                <w:sz w:val="18"/>
-                <w:szCs w:val="18"/>
-                <w:lang w:val="en-US"/>
-              </w:rPr>
-              <w:t xml:space="preserve">WebView </w:t>
-            </w:r>
-            <w:proofErr w:type="spellStart"/>
-            <w:r>
-              <w:rPr>
-                <w:rFonts w:ascii="Menlo" w:hAnsi="Menlo" w:cs="Menlo"/>
-                <w:b/>
-                <w:bCs/>
-                <w:color w:val="660E7A"/>
-                <w:sz w:val="18"/>
-                <w:szCs w:val="18"/>
-                <w:lang w:val="en-US"/>
-              </w:rPr>
-              <w:t>webView</w:t>
-            </w:r>
-            <w:proofErr w:type="spellEnd"/>
-            <w:r>
-              <w:rPr>
-                <w:rFonts w:ascii="Menlo" w:hAnsi="Menlo" w:cs="Menlo"/>
-                <w:color w:val="000000"/>
-                <w:sz w:val="18"/>
-                <w:szCs w:val="18"/>
-                <w:lang w:val="en-US"/>
-              </w:rPr>
-              <w:t>;</w:t>
-            </w:r>
-            <w:r>
-              <w:rPr>
-                <w:rFonts w:ascii="Menlo" w:hAnsi="Menlo" w:cs="Menlo"/>
-                <w:color w:val="000000"/>
-                <w:sz w:val="18"/>
-                <w:szCs w:val="18"/>
-                <w:lang w:val="en-US"/>
-              </w:rPr>
-              <w:br/>
-            </w:r>
-            <w:r>
-              <w:rPr>
-                <w:rFonts w:ascii="Menlo" w:hAnsi="Menlo" w:cs="Menlo"/>
-                <w:color w:val="000000"/>
-                <w:sz w:val="18"/>
-                <w:szCs w:val="18"/>
-                <w:lang w:val="en-US"/>
-              </w:rPr>
-              <w:br/>
-            </w:r>
-            <w:r>
-              <w:rPr>
-                <w:rFonts w:ascii="Menlo" w:hAnsi="Menlo" w:cs="Menlo"/>
-                <w:color w:val="000000"/>
-                <w:sz w:val="18"/>
-                <w:szCs w:val="18"/>
-                <w:lang w:val="en-US"/>
-              </w:rPr>
-              <w:br/>
-              <w:t xml:space="preserve">    </w:t>
-            </w:r>
-            <w:r>
-              <w:rPr>
-                <w:rFonts w:ascii="Menlo" w:hAnsi="Menlo" w:cs="Menlo"/>
-                <w:color w:val="808000"/>
-                <w:sz w:val="18"/>
-                <w:szCs w:val="18"/>
-                <w:lang w:val="en-US"/>
-              </w:rPr>
-              <w:t>@Override</w:t>
-            </w:r>
-            <w:r>
-              <w:rPr>
-                <w:rFonts w:ascii="Menlo" w:hAnsi="Menlo" w:cs="Menlo"/>
-                <w:color w:val="808000"/>
-                <w:sz w:val="18"/>
-                <w:szCs w:val="18"/>
-                <w:lang w:val="en-US"/>
-              </w:rPr>
-              <w:br/>
-              <w:t xml:space="preserve">    </w:t>
-            </w:r>
-            <w:r>
-              <w:rPr>
-                <w:rFonts w:ascii="Menlo" w:hAnsi="Menlo" w:cs="Menlo"/>
-                <w:b/>
-                <w:bCs/>
-                <w:color w:val="000080"/>
-                <w:sz w:val="18"/>
-                <w:szCs w:val="18"/>
-                <w:lang w:val="en-US"/>
-              </w:rPr>
-              <w:t xml:space="preserve">protected void </w:t>
-            </w:r>
-            <w:proofErr w:type="spellStart"/>
-            <w:r>
-              <w:rPr>
-                <w:rFonts w:ascii="Menlo" w:hAnsi="Menlo" w:cs="Menlo"/>
-                <w:color w:val="000000"/>
-                <w:sz w:val="18"/>
-                <w:szCs w:val="18"/>
-                <w:lang w:val="en-US"/>
-              </w:rPr>
-              <w:t>onCreate</w:t>
-            </w:r>
-            <w:proofErr w:type="spellEnd"/>
-            <w:r>
-              <w:rPr>
-                <w:rFonts w:ascii="Menlo" w:hAnsi="Menlo" w:cs="Menlo"/>
-                <w:color w:val="000000"/>
-                <w:sz w:val="18"/>
-                <w:szCs w:val="18"/>
-                <w:lang w:val="en-US"/>
-              </w:rPr>
-              <w:t xml:space="preserve">(Bundle </w:t>
-            </w:r>
-            <w:proofErr w:type="spellStart"/>
-            <w:r>
-              <w:rPr>
-                <w:rFonts w:ascii="Menlo" w:hAnsi="Menlo" w:cs="Menlo"/>
-                <w:color w:val="000000"/>
-                <w:sz w:val="18"/>
-                <w:szCs w:val="18"/>
-                <w:lang w:val="en-US"/>
-              </w:rPr>
-              <w:t>savedInstanceState</w:t>
-            </w:r>
-            <w:proofErr w:type="spellEnd"/>
-            <w:r>
-              <w:rPr>
-                <w:rFonts w:ascii="Menlo" w:hAnsi="Menlo" w:cs="Menlo"/>
-                <w:color w:val="000000"/>
-                <w:sz w:val="18"/>
-                <w:szCs w:val="18"/>
-                <w:lang w:val="en-US"/>
-              </w:rPr>
-              <w:t>) {</w:t>
-            </w:r>
-            <w:r>
-              <w:rPr>
-                <w:rFonts w:ascii="Menlo" w:hAnsi="Menlo" w:cs="Menlo"/>
-                <w:color w:val="000000"/>
-                <w:sz w:val="18"/>
-                <w:szCs w:val="18"/>
-                <w:lang w:val="en-US"/>
-              </w:rPr>
-              <w:br/>
-              <w:t xml:space="preserve">        </w:t>
-            </w:r>
-            <w:proofErr w:type="spellStart"/>
-            <w:r>
-              <w:rPr>
-                <w:rFonts w:ascii="Menlo" w:hAnsi="Menlo" w:cs="Menlo"/>
-                <w:b/>
-                <w:bCs/>
-                <w:color w:val="000080"/>
-                <w:sz w:val="18"/>
-                <w:szCs w:val="18"/>
-                <w:lang w:val="en-US"/>
               </w:rPr>
               <w:t>super</w:t>
             </w:r>
@@ -14420,86 +14278,18 @@
                 <w:color w:val="000000"/>
                 <w:sz w:val="18"/>
                 <w:szCs w:val="18"/>
-                <w:lang w:val="en-US"/>
-              </w:rPr>
-              <w:t>.onCreate</w:t>
-            </w:r>
-            <w:proofErr w:type="spellEnd"/>
-            <w:r>
-              <w:rPr>
-                <w:rFonts w:ascii="Menlo" w:hAnsi="Menlo" w:cs="Menlo"/>
-                <w:color w:val="000000"/>
-                <w:sz w:val="18"/>
-                <w:szCs w:val="18"/>
-                <w:lang w:val="en-US"/>
-              </w:rPr>
-              <w:t>(</w:t>
-            </w:r>
-            <w:proofErr w:type="spellStart"/>
-            <w:r>
-              <w:rPr>
-                <w:rFonts w:ascii="Menlo" w:hAnsi="Menlo" w:cs="Menlo"/>
-                <w:color w:val="000000"/>
-                <w:sz w:val="18"/>
-                <w:szCs w:val="18"/>
-                <w:lang w:val="en-US"/>
-              </w:rPr>
-              <w:t>savedInstanceState</w:t>
-            </w:r>
-            <w:proofErr w:type="spellEnd"/>
-            <w:r>
-              <w:rPr>
-                <w:rFonts w:ascii="Menlo" w:hAnsi="Menlo" w:cs="Menlo"/>
-                <w:color w:val="000000"/>
-                <w:sz w:val="18"/>
-                <w:szCs w:val="18"/>
-                <w:lang w:val="en-US"/>
-              </w:rPr>
-              <w:t>);</w:t>
-            </w:r>
-            <w:r>
-              <w:rPr>
-                <w:rFonts w:ascii="Menlo" w:hAnsi="Menlo" w:cs="Menlo"/>
-                <w:color w:val="000000"/>
-                <w:sz w:val="18"/>
-                <w:szCs w:val="18"/>
-                <w:lang w:val="en-US"/>
-              </w:rPr>
-              <w:br/>
-              <w:t xml:space="preserve">        </w:t>
-            </w:r>
-            <w:proofErr w:type="spellStart"/>
-            <w:r>
-              <w:rPr>
-                <w:rFonts w:ascii="Menlo" w:hAnsi="Menlo" w:cs="Menlo"/>
-                <w:color w:val="000000"/>
-                <w:sz w:val="18"/>
-                <w:szCs w:val="18"/>
-                <w:lang w:val="en-US"/>
-              </w:rPr>
-              <w:t>setContentView</w:t>
-            </w:r>
-            <w:proofErr w:type="spellEnd"/>
-            <w:r>
-              <w:rPr>
-                <w:rFonts w:ascii="Menlo" w:hAnsi="Menlo" w:cs="Menlo"/>
-                <w:color w:val="000000"/>
-                <w:sz w:val="18"/>
-                <w:szCs w:val="18"/>
-                <w:lang w:val="en-US"/>
-              </w:rPr>
-              <w:t>(</w:t>
-            </w:r>
-            <w:proofErr w:type="spellStart"/>
-            <w:r>
-              <w:rPr>
-                <w:rFonts w:ascii="Menlo" w:hAnsi="Menlo" w:cs="Menlo"/>
-                <w:color w:val="000000"/>
-                <w:sz w:val="18"/>
-                <w:szCs w:val="18"/>
-                <w:lang w:val="en-US"/>
-              </w:rPr>
-              <w:t>R.layout.</w:t>
+              </w:rPr>
+              <w:t>.onCreate(savedInstanceState);</w:t>
+            </w:r>
+            <w:r>
+              <w:rPr>
+                <w:rFonts w:ascii="Menlo" w:hAnsi="Menlo" w:cs="Menlo"/>
+                <w:color w:val="000000"/>
+                <w:sz w:val="18"/>
+                <w:szCs w:val="18"/>
+              </w:rPr>
+              <w:br/>
+              <w:t xml:space="preserve">        setContentView(R.layout.</w:t>
             </w:r>
             <w:r>
               <w:rPr>
@@ -14511,18 +14301,15 @@
                 <w:color w:val="660E7A"/>
                 <w:sz w:val="18"/>
                 <w:szCs w:val="18"/>
-                <w:lang w:val="en-US"/>
               </w:rPr>
               <w:t>activity_site_map</w:t>
             </w:r>
-            <w:proofErr w:type="spellEnd"/>
-            <w:r>
-              <w:rPr>
-                <w:rFonts w:ascii="Menlo" w:hAnsi="Menlo" w:cs="Menlo"/>
-                <w:color w:val="000000"/>
-                <w:sz w:val="18"/>
-                <w:szCs w:val="18"/>
-                <w:lang w:val="en-US"/>
+            <w:r>
+              <w:rPr>
+                <w:rFonts w:ascii="Menlo" w:hAnsi="Menlo" w:cs="Menlo"/>
+                <w:color w:val="000000"/>
+                <w:sz w:val="18"/>
+                <w:szCs w:val="18"/>
               </w:rPr>
               <w:t>);</w:t>
             </w:r>
@@ -14532,108 +14319,86 @@
                 <w:color w:val="000000"/>
                 <w:sz w:val="18"/>
                 <w:szCs w:val="18"/>
-                <w:lang w:val="en-US"/>
-              </w:rPr>
-              <w:br/>
-            </w:r>
-            <w:r>
-              <w:rPr>
-                <w:rFonts w:ascii="Menlo" w:hAnsi="Menlo" w:cs="Menlo"/>
-                <w:color w:val="000000"/>
-                <w:sz w:val="18"/>
-                <w:szCs w:val="18"/>
-                <w:lang w:val="en-US"/>
+              </w:rPr>
+              <w:br/>
+            </w:r>
+            <w:r>
+              <w:rPr>
+                <w:rFonts w:ascii="Menlo" w:hAnsi="Menlo" w:cs="Menlo"/>
+                <w:color w:val="000000"/>
+                <w:sz w:val="18"/>
+                <w:szCs w:val="18"/>
+              </w:rPr>
+              <w:br/>
+              <w:t xml:space="preserve">        RecyclingCenter center = (RecyclingCenter) getIntent().getSerializableExtra(</w:t>
+            </w:r>
+            <w:r>
+              <w:rPr>
+                <w:rFonts w:ascii="Menlo" w:hAnsi="Menlo" w:cs="Menlo"/>
+                <w:b/>
+                <w:bCs/>
+                <w:color w:val="008000"/>
+                <w:sz w:val="18"/>
+                <w:szCs w:val="18"/>
+              </w:rPr>
+              <w:t>"center"</w:t>
+            </w:r>
+            <w:r>
+              <w:rPr>
+                <w:rFonts w:ascii="Menlo" w:hAnsi="Menlo" w:cs="Menlo"/>
+                <w:color w:val="000000"/>
+                <w:sz w:val="18"/>
+                <w:szCs w:val="18"/>
+              </w:rPr>
+              <w:t>);</w:t>
+            </w:r>
+            <w:r>
+              <w:rPr>
+                <w:rFonts w:ascii="Menlo" w:hAnsi="Menlo" w:cs="Menlo"/>
+                <w:color w:val="000000"/>
+                <w:sz w:val="18"/>
+                <w:szCs w:val="18"/>
+              </w:rPr>
+              <w:br/>
+            </w:r>
+            <w:r>
+              <w:rPr>
+                <w:rFonts w:ascii="Menlo" w:hAnsi="Menlo" w:cs="Menlo"/>
+                <w:color w:val="000000"/>
+                <w:sz w:val="18"/>
+                <w:szCs w:val="18"/>
+              </w:rPr>
+              <w:br/>
+            </w:r>
+            <w:r>
+              <w:rPr>
+                <w:rFonts w:ascii="Menlo" w:hAnsi="Menlo" w:cs="Menlo"/>
+                <w:color w:val="000000"/>
+                <w:sz w:val="18"/>
+                <w:szCs w:val="18"/>
               </w:rPr>
               <w:br/>
               <w:t xml:space="preserve">        </w:t>
             </w:r>
-            <w:proofErr w:type="spellStart"/>
-            <w:r>
-              <w:rPr>
-                <w:rFonts w:ascii="Menlo" w:hAnsi="Menlo" w:cs="Menlo"/>
-                <w:color w:val="000000"/>
-                <w:sz w:val="18"/>
-                <w:szCs w:val="18"/>
-                <w:lang w:val="en-US"/>
-              </w:rPr>
-              <w:t>RecyclingCenter</w:t>
-            </w:r>
-            <w:proofErr w:type="spellEnd"/>
-            <w:r>
-              <w:rPr>
-                <w:rFonts w:ascii="Menlo" w:hAnsi="Menlo" w:cs="Menlo"/>
-                <w:color w:val="000000"/>
-                <w:sz w:val="18"/>
-                <w:szCs w:val="18"/>
-                <w:lang w:val="en-US"/>
-              </w:rPr>
-              <w:t xml:space="preserve"> center = (</w:t>
-            </w:r>
-            <w:proofErr w:type="spellStart"/>
-            <w:r>
-              <w:rPr>
-                <w:rFonts w:ascii="Menlo" w:hAnsi="Menlo" w:cs="Menlo"/>
-                <w:color w:val="000000"/>
-                <w:sz w:val="18"/>
-                <w:szCs w:val="18"/>
-                <w:lang w:val="en-US"/>
-              </w:rPr>
-              <w:t>RecyclingCenter</w:t>
-            </w:r>
-            <w:proofErr w:type="spellEnd"/>
-            <w:r>
-              <w:rPr>
-                <w:rFonts w:ascii="Menlo" w:hAnsi="Menlo" w:cs="Menlo"/>
-                <w:color w:val="000000"/>
-                <w:sz w:val="18"/>
-                <w:szCs w:val="18"/>
-                <w:lang w:val="en-US"/>
-              </w:rPr>
-              <w:t xml:space="preserve">) </w:t>
-            </w:r>
-            <w:proofErr w:type="spellStart"/>
-            <w:r>
-              <w:rPr>
-                <w:rFonts w:ascii="Menlo" w:hAnsi="Menlo" w:cs="Menlo"/>
-                <w:color w:val="000000"/>
-                <w:sz w:val="18"/>
-                <w:szCs w:val="18"/>
-                <w:lang w:val="en-US"/>
-              </w:rPr>
-              <w:t>getIntent</w:t>
-            </w:r>
-            <w:proofErr w:type="spellEnd"/>
-            <w:r>
-              <w:rPr>
-                <w:rFonts w:ascii="Menlo" w:hAnsi="Menlo" w:cs="Menlo"/>
-                <w:color w:val="000000"/>
-                <w:sz w:val="18"/>
-                <w:szCs w:val="18"/>
-                <w:lang w:val="en-US"/>
-              </w:rPr>
-              <w:t>().</w:t>
-            </w:r>
-            <w:proofErr w:type="spellStart"/>
-            <w:r>
-              <w:rPr>
-                <w:rFonts w:ascii="Menlo" w:hAnsi="Menlo" w:cs="Menlo"/>
-                <w:color w:val="000000"/>
-                <w:sz w:val="18"/>
-                <w:szCs w:val="18"/>
-                <w:lang w:val="en-US"/>
-              </w:rPr>
-              <w:t>getSerializableExtra</w:t>
-            </w:r>
-            <w:proofErr w:type="spellEnd"/>
-            <w:r>
-              <w:rPr>
-                <w:rFonts w:ascii="Menlo" w:hAnsi="Menlo" w:cs="Menlo"/>
-                <w:color w:val="000000"/>
-                <w:sz w:val="18"/>
-                <w:szCs w:val="18"/>
-                <w:lang w:val="en-US"/>
-              </w:rPr>
-              <w:t>(</w:t>
+            <w:r>
+              <w:rPr>
+                <w:rFonts w:ascii="Menlo" w:hAnsi="Menlo" w:cs="Menlo"/>
+                <w:b/>
+                <w:bCs/>
+                <w:color w:val="660E7A"/>
+                <w:sz w:val="18"/>
+                <w:szCs w:val="18"/>
+              </w:rPr>
+              <w:t xml:space="preserve">URL_MAP </w:t>
+            </w:r>
+            <w:r>
+              <w:rPr>
+                <w:rFonts w:ascii="Menlo" w:hAnsi="Menlo" w:cs="Menlo"/>
+                <w:color w:val="000000"/>
+                <w:sz w:val="18"/>
+                <w:szCs w:val="18"/>
+              </w:rPr>
+              <w:t xml:space="preserve">+= center.getLatitude()+ </w:t>
             </w:r>
             <w:r>
               <w:rPr>
@@ -14643,47 +14408,33 @@
                 <w:color w:val="008000"/>
                 <w:sz w:val="18"/>
                 <w:szCs w:val="18"/>
-                <w:lang w:val="en-US"/>
-              </w:rPr>
-              <w:t>"center"</w:t>
-            </w:r>
-            <w:r>
-              <w:rPr>
-                <w:rFonts w:ascii="Menlo" w:hAnsi="Menlo" w:cs="Menlo"/>
-                <w:color w:val="000000"/>
-                <w:sz w:val="18"/>
-                <w:szCs w:val="18"/>
-                <w:lang w:val="en-US"/>
-              </w:rPr>
-              <w:t>);</w:t>
-            </w:r>
-            <w:r>
-              <w:rPr>
-                <w:rFonts w:ascii="Menlo" w:hAnsi="Menlo" w:cs="Menlo"/>
-                <w:color w:val="000000"/>
-                <w:sz w:val="18"/>
-                <w:szCs w:val="18"/>
-                <w:lang w:val="en-US"/>
-              </w:rPr>
-              <w:br/>
-            </w:r>
-            <w:r>
-              <w:rPr>
-                <w:rFonts w:ascii="Menlo" w:hAnsi="Menlo" w:cs="Menlo"/>
-                <w:color w:val="000000"/>
-                <w:sz w:val="18"/>
-                <w:szCs w:val="18"/>
-                <w:lang w:val="en-US"/>
-              </w:rPr>
-              <w:br/>
-            </w:r>
-            <w:r>
-              <w:rPr>
-                <w:rFonts w:ascii="Menlo" w:hAnsi="Menlo" w:cs="Menlo"/>
-                <w:color w:val="000000"/>
-                <w:sz w:val="18"/>
-                <w:szCs w:val="18"/>
-                <w:lang w:val="en-US"/>
+              </w:rPr>
+              <w:t xml:space="preserve">"," </w:t>
+            </w:r>
+            <w:r>
+              <w:rPr>
+                <w:rFonts w:ascii="Menlo" w:hAnsi="Menlo" w:cs="Menlo"/>
+                <w:color w:val="000000"/>
+                <w:sz w:val="18"/>
+                <w:szCs w:val="18"/>
+              </w:rPr>
+              <w:t>+ center.getLongitude();</w:t>
+            </w:r>
+            <w:r>
+              <w:rPr>
+                <w:rFonts w:ascii="Menlo" w:hAnsi="Menlo" w:cs="Menlo"/>
+                <w:color w:val="000000"/>
+                <w:sz w:val="18"/>
+                <w:szCs w:val="18"/>
+              </w:rPr>
+              <w:br/>
+            </w:r>
+            <w:r>
+              <w:rPr>
+                <w:rFonts w:ascii="Menlo" w:hAnsi="Menlo" w:cs="Menlo"/>
+                <w:color w:val="000000"/>
+                <w:sz w:val="18"/>
+                <w:szCs w:val="18"/>
               </w:rPr>
               <w:br/>
               <w:t xml:space="preserve">        </w:t>
@@ -14696,175 +14447,17 @@
                 <w:color w:val="660E7A"/>
                 <w:sz w:val="18"/>
                 <w:szCs w:val="18"/>
-                <w:lang w:val="en-US"/>
-              </w:rPr>
-              <w:t xml:space="preserve">URL_MAP </w:t>
-            </w:r>
-            <w:r>
-              <w:rPr>
-                <w:rFonts w:ascii="Menlo" w:hAnsi="Menlo" w:cs="Menlo"/>
-                <w:color w:val="000000"/>
-                <w:sz w:val="18"/>
-                <w:szCs w:val="18"/>
-                <w:lang w:val="en-US"/>
-              </w:rPr>
-              <w:t xml:space="preserve">+= </w:t>
-            </w:r>
-            <w:proofErr w:type="spellStart"/>
-            <w:r>
-              <w:rPr>
-                <w:rFonts w:ascii="Menlo" w:hAnsi="Menlo" w:cs="Menlo"/>
-                <w:color w:val="000000"/>
-                <w:sz w:val="18"/>
-                <w:szCs w:val="18"/>
-                <w:lang w:val="en-US"/>
-              </w:rPr>
-              <w:t>center.getLatitude</w:t>
-            </w:r>
-            <w:proofErr w:type="spellEnd"/>
-            <w:r>
-              <w:rPr>
-                <w:rFonts w:ascii="Menlo" w:hAnsi="Menlo" w:cs="Menlo"/>
-                <w:color w:val="000000"/>
-                <w:sz w:val="18"/>
-                <w:szCs w:val="18"/>
-                <w:lang w:val="en-US"/>
-              </w:rPr>
-              <w:t xml:space="preserve">()+ </w:t>
-            </w:r>
-            <w:r>
-              <w:rPr>
-                <w:rFonts w:ascii="Menlo" w:hAnsi="Menlo" w:cs="Menlo"/>
-                <w:b/>
-                <w:bCs/>
-                <w:color w:val="008000"/>
-                <w:sz w:val="18"/>
-                <w:szCs w:val="18"/>
-                <w:lang w:val="en-US"/>
-              </w:rPr>
-              <w:t xml:space="preserve">"," </w:t>
-            </w:r>
-            <w:r>
-              <w:rPr>
-                <w:rFonts w:ascii="Menlo" w:hAnsi="Menlo" w:cs="Menlo"/>
-                <w:color w:val="000000"/>
-                <w:sz w:val="18"/>
-                <w:szCs w:val="18"/>
-                <w:lang w:val="en-US"/>
-              </w:rPr>
-              <w:t xml:space="preserve">+ </w:t>
-            </w:r>
-            <w:proofErr w:type="spellStart"/>
-            <w:r>
-              <w:rPr>
-                <w:rFonts w:ascii="Menlo" w:hAnsi="Menlo" w:cs="Menlo"/>
-                <w:color w:val="000000"/>
-                <w:sz w:val="18"/>
-                <w:szCs w:val="18"/>
-                <w:lang w:val="en-US"/>
-              </w:rPr>
-              <w:t>center.getLongitude</w:t>
-            </w:r>
-            <w:proofErr w:type="spellEnd"/>
-            <w:r>
-              <w:rPr>
-                <w:rFonts w:ascii="Menlo" w:hAnsi="Menlo" w:cs="Menlo"/>
-                <w:color w:val="000000"/>
-                <w:sz w:val="18"/>
-                <w:szCs w:val="18"/>
-                <w:lang w:val="en-US"/>
-              </w:rPr>
-              <w:t>();</w:t>
-            </w:r>
-            <w:r>
-              <w:rPr>
-                <w:rFonts w:ascii="Menlo" w:hAnsi="Menlo" w:cs="Menlo"/>
-                <w:color w:val="000000"/>
-                <w:sz w:val="18"/>
-                <w:szCs w:val="18"/>
-                <w:lang w:val="en-US"/>
-              </w:rPr>
-              <w:br/>
-            </w:r>
-            <w:r>
-              <w:rPr>
-                <w:rFonts w:ascii="Menlo" w:hAnsi="Menlo" w:cs="Menlo"/>
-                <w:color w:val="000000"/>
-                <w:sz w:val="18"/>
-                <w:szCs w:val="18"/>
-                <w:lang w:val="en-US"/>
-              </w:rPr>
-              <w:br/>
-              <w:t xml:space="preserve">        </w:t>
-            </w:r>
-            <w:proofErr w:type="spellStart"/>
-            <w:r>
-              <w:rPr>
-                <w:rFonts w:ascii="Menlo" w:hAnsi="Menlo" w:cs="Menlo"/>
-                <w:b/>
-                <w:bCs/>
-                <w:color w:val="660E7A"/>
-                <w:sz w:val="18"/>
-                <w:szCs w:val="18"/>
-                <w:lang w:val="en-US"/>
-              </w:rPr>
-              <w:t>webView</w:t>
-            </w:r>
-            <w:proofErr w:type="spellEnd"/>
-            <w:r>
-              <w:rPr>
-                <w:rFonts w:ascii="Menlo" w:hAnsi="Menlo" w:cs="Menlo"/>
-                <w:b/>
-                <w:bCs/>
-                <w:color w:val="660E7A"/>
-                <w:sz w:val="18"/>
-                <w:szCs w:val="18"/>
-                <w:lang w:val="en-US"/>
-              </w:rPr>
-              <w:t xml:space="preserve"> </w:t>
-            </w:r>
-            <w:r>
-              <w:rPr>
-                <w:rFonts w:ascii="Menlo" w:hAnsi="Menlo" w:cs="Menlo"/>
-                <w:color w:val="000000"/>
-                <w:sz w:val="18"/>
-                <w:szCs w:val="18"/>
-                <w:lang w:val="en-US"/>
-              </w:rPr>
-              <w:t xml:space="preserve">= (WebView) </w:t>
-            </w:r>
-            <w:proofErr w:type="spellStart"/>
-            <w:r>
-              <w:rPr>
-                <w:rFonts w:ascii="Menlo" w:hAnsi="Menlo" w:cs="Menlo"/>
-                <w:color w:val="000000"/>
-                <w:sz w:val="18"/>
-                <w:szCs w:val="18"/>
-                <w:lang w:val="en-US"/>
-              </w:rPr>
-              <w:t>findViewById</w:t>
-            </w:r>
-            <w:proofErr w:type="spellEnd"/>
-            <w:r>
-              <w:rPr>
-                <w:rFonts w:ascii="Menlo" w:hAnsi="Menlo" w:cs="Menlo"/>
-                <w:color w:val="000000"/>
-                <w:sz w:val="18"/>
-                <w:szCs w:val="18"/>
-                <w:lang w:val="en-US"/>
-              </w:rPr>
-              <w:t>(</w:t>
-            </w:r>
-            <w:proofErr w:type="spellStart"/>
-            <w:r>
-              <w:rPr>
-                <w:rFonts w:ascii="Menlo" w:hAnsi="Menlo" w:cs="Menlo"/>
-                <w:color w:val="000000"/>
-                <w:sz w:val="18"/>
-                <w:szCs w:val="18"/>
-                <w:lang w:val="en-US"/>
-              </w:rPr>
-              <w:t>R.id.</w:t>
+              </w:rPr>
+              <w:t xml:space="preserve">webView </w:t>
+            </w:r>
+            <w:r>
+              <w:rPr>
+                <w:rFonts w:ascii="Menlo" w:hAnsi="Menlo" w:cs="Menlo"/>
+                <w:color w:val="000000"/>
+                <w:sz w:val="18"/>
+                <w:szCs w:val="18"/>
+              </w:rPr>
+              <w:t>= (WebView) findViewById(R.id.</w:t>
             </w:r>
             <w:r>
               <w:rPr>
@@ -14876,18 +14469,15 @@
                 <w:color w:val="660E7A"/>
                 <w:sz w:val="18"/>
                 <w:szCs w:val="18"/>
-                <w:lang w:val="en-US"/>
               </w:rPr>
               <w:t>webview</w:t>
             </w:r>
-            <w:proofErr w:type="spellEnd"/>
-            <w:r>
-              <w:rPr>
-                <w:rFonts w:ascii="Menlo" w:hAnsi="Menlo" w:cs="Menlo"/>
-                <w:color w:val="000000"/>
-                <w:sz w:val="18"/>
-                <w:szCs w:val="18"/>
-                <w:lang w:val="en-US"/>
+            <w:r>
+              <w:rPr>
+                <w:rFonts w:ascii="Menlo" w:hAnsi="Menlo" w:cs="Menlo"/>
+                <w:color w:val="000000"/>
+                <w:sz w:val="18"/>
+                <w:szCs w:val="18"/>
               </w:rPr>
               <w:t>);</w:t>
             </w:r>
@@ -14897,12 +14487,10 @@
                 <w:color w:val="000000"/>
                 <w:sz w:val="18"/>
                 <w:szCs w:val="18"/>
-                <w:lang w:val="en-US"/>
               </w:rPr>
               <w:br/>
               <w:t xml:space="preserve">        </w:t>
             </w:r>
-            <w:proofErr w:type="spellStart"/>
             <w:r>
               <w:rPr>
                 <w:rFonts w:ascii="Menlo" w:hAnsi="Menlo" w:cs="Menlo"/>
@@ -14911,7 +14499,6 @@
                 <w:color w:val="660E7A"/>
                 <w:sz w:val="18"/>
                 <w:szCs w:val="18"/>
-                <w:lang w:val="en-US"/>
               </w:rPr>
               <w:t>webView</w:t>
             </w:r>
@@ -14921,42 +14508,8 @@
                 <w:color w:val="000000"/>
                 <w:sz w:val="18"/>
                 <w:szCs w:val="18"/>
-                <w:lang w:val="en-US"/>
-              </w:rPr>
-              <w:t>.getSettings</w:t>
-            </w:r>
-            <w:proofErr w:type="spellEnd"/>
-            <w:r>
-              <w:rPr>
-                <w:rFonts w:ascii="Menlo" w:hAnsi="Menlo" w:cs="Menlo"/>
-                <w:color w:val="000000"/>
-                <w:sz w:val="18"/>
-                <w:szCs w:val="18"/>
-                <w:lang w:val="en-US"/>
-              </w:rPr>
-              <w:t>().</w:t>
-            </w:r>
-            <w:proofErr w:type="spellStart"/>
-            <w:r>
-              <w:rPr>
-                <w:rFonts w:ascii="Menlo" w:hAnsi="Menlo" w:cs="Menlo"/>
-                <w:color w:val="000000"/>
-                <w:sz w:val="18"/>
-                <w:szCs w:val="18"/>
-                <w:lang w:val="en-US"/>
-              </w:rPr>
-              <w:t>setJavaScriptEnabled</w:t>
-            </w:r>
-            <w:proofErr w:type="spellEnd"/>
-            <w:r>
-              <w:rPr>
-                <w:rFonts w:ascii="Menlo" w:hAnsi="Menlo" w:cs="Menlo"/>
-                <w:color w:val="000000"/>
-                <w:sz w:val="18"/>
-                <w:szCs w:val="18"/>
-                <w:lang w:val="en-US"/>
-              </w:rPr>
-              <w:t>(</w:t>
+              </w:rPr>
+              <w:t>.getSettings().setJavaScriptEnabled(</w:t>
             </w:r>
             <w:r>
               <w:rPr>
@@ -14966,7 +14519,6 @@
                 <w:color w:val="000080"/>
                 <w:sz w:val="18"/>
                 <w:szCs w:val="18"/>
-                <w:lang w:val="en-US"/>
               </w:rPr>
               <w:t>true</w:t>
             </w:r>
@@ -14976,7 +14528,6 @@
                 <w:color w:val="000000"/>
                 <w:sz w:val="18"/>
                 <w:szCs w:val="18"/>
-                <w:lang w:val="en-US"/>
               </w:rPr>
               <w:t>);</w:t>
             </w:r>
@@ -14986,32 +14537,28 @@
                 <w:color w:val="000000"/>
                 <w:sz w:val="18"/>
                 <w:szCs w:val="18"/>
-                <w:lang w:val="en-US"/>
-              </w:rPr>
-              <w:br/>
-            </w:r>
-            <w:r>
-              <w:rPr>
-                <w:rFonts w:ascii="Menlo" w:hAnsi="Menlo" w:cs="Menlo"/>
-                <w:color w:val="000000"/>
-                <w:sz w:val="18"/>
-                <w:szCs w:val="18"/>
-                <w:lang w:val="en-US"/>
-              </w:rPr>
-              <w:br/>
-            </w:r>
-            <w:r>
-              <w:rPr>
-                <w:rFonts w:ascii="Menlo" w:hAnsi="Menlo" w:cs="Menlo"/>
-                <w:color w:val="000000"/>
-                <w:sz w:val="18"/>
-                <w:szCs w:val="18"/>
-                <w:lang w:val="en-US"/>
+              </w:rPr>
+              <w:br/>
+            </w:r>
+            <w:r>
+              <w:rPr>
+                <w:rFonts w:ascii="Menlo" w:hAnsi="Menlo" w:cs="Menlo"/>
+                <w:color w:val="000000"/>
+                <w:sz w:val="18"/>
+                <w:szCs w:val="18"/>
+              </w:rPr>
+              <w:br/>
+            </w:r>
+            <w:r>
+              <w:rPr>
+                <w:rFonts w:ascii="Menlo" w:hAnsi="Menlo" w:cs="Menlo"/>
+                <w:color w:val="000000"/>
+                <w:sz w:val="18"/>
+                <w:szCs w:val="18"/>
               </w:rPr>
               <w:br/>
               <w:t xml:space="preserve">        </w:t>
             </w:r>
-            <w:proofErr w:type="spellStart"/>
             <w:r>
               <w:rPr>
                 <w:rFonts w:ascii="Menlo" w:hAnsi="Menlo" w:cs="Menlo"/>
@@ -15020,7 +14567,6 @@
                 <w:color w:val="660E7A"/>
                 <w:sz w:val="18"/>
                 <w:szCs w:val="18"/>
-                <w:lang w:val="en-US"/>
               </w:rPr>
               <w:t>webView</w:t>
             </w:r>
@@ -15030,20 +14576,8 @@
                 <w:color w:val="000000"/>
                 <w:sz w:val="18"/>
                 <w:szCs w:val="18"/>
-                <w:lang w:val="en-US"/>
-              </w:rPr>
-              <w:t>.loadUrl</w:t>
-            </w:r>
-            <w:proofErr w:type="spellEnd"/>
-            <w:r>
-              <w:rPr>
-                <w:rFonts w:ascii="Menlo" w:hAnsi="Menlo" w:cs="Menlo"/>
-                <w:color w:val="000000"/>
-                <w:sz w:val="18"/>
-                <w:szCs w:val="18"/>
-                <w:lang w:val="en-US"/>
-              </w:rPr>
-              <w:t>(</w:t>
+              </w:rPr>
+              <w:t>.loadUrl(</w:t>
             </w:r>
             <w:r>
               <w:rPr>
@@ -15053,7 +14587,6 @@
                 <w:color w:val="660E7A"/>
                 <w:sz w:val="18"/>
                 <w:szCs w:val="18"/>
-                <w:lang w:val="en-US"/>
               </w:rPr>
               <w:t>URL_MAP</w:t>
             </w:r>
@@ -15063,7 +14596,6 @@
                 <w:color w:val="000000"/>
                 <w:sz w:val="18"/>
                 <w:szCs w:val="18"/>
-                <w:lang w:val="en-US"/>
               </w:rPr>
               <w:t>);</w:t>
             </w:r>
@@ -15073,7 +14605,6 @@
                 <w:color w:val="000000"/>
                 <w:sz w:val="18"/>
                 <w:szCs w:val="18"/>
-                <w:lang w:val="en-US"/>
               </w:rPr>
               <w:br/>
               <w:t xml:space="preserve">    }</w:t>
@@ -15084,7 +14615,6 @@
                 <w:color w:val="000000"/>
                 <w:sz w:val="18"/>
                 <w:szCs w:val="18"/>
-                <w:lang w:val="en-US"/>
               </w:rPr>
               <w:br/>
               <w:t>}</w:t>
@@ -15093,7 +14623,7 @@
           <w:p>
             <w:pPr>
               <w:rPr>
-                <w:lang w:val="en-US"/>
+                <w:lang w:val="es-SV"/>
               </w:rPr>
             </w:pPr>
           </w:p>
@@ -15103,7 +14633,7 @@
     <w:p>
       <w:pPr>
         <w:rPr>
-          <w:lang w:val="en-US"/>
+          <w:lang w:val="es-SV"/>
         </w:rPr>
       </w:pPr>
     </w:p>
@@ -15135,19 +14665,7 @@
         <w:rPr>
           <w:b/>
         </w:rPr>
-        <w:t>IV</w:t>
-      </w:r>
-      <w:r>
-        <w:rPr>
-          <w:b/>
-        </w:rPr>
-        <w:t xml:space="preserve"> </w:t>
-      </w:r>
-      <w:r>
-        <w:rPr>
-          <w:b/>
-        </w:rPr>
-        <w:t>Ejercicio complementario</w:t>
+        <w:t>IV Ejercicio complementario</w:t>
       </w:r>
     </w:p>
     <w:p/>
@@ -15280,8 +14798,6 @@
             <w:pPr>
               <w:jc w:val="both"/>
             </w:pPr>
-            <w:bookmarkStart w:id="0" w:name="_GoBack"/>
-            <w:bookmarkEnd w:id="0"/>
           </w:p>
           <w:p>
             <w:pPr>

</xml_diff>